<commit_message>
corrected the globa models table
</commit_message>
<xml_diff>
--- a/output/tables/Supplementary_Table_CXCL9_validation_final/Supplementary_Table_CXCL9_validation_final.docx
+++ b/output/tables/Supplementary_Table_CXCL9_validation_final/Supplementary_Table_CXCL9_validation_final.docx
@@ -309,7 +309,7 @@
                 <w:rFonts w:ascii="Calibri" w:hAnsi="Calibri"/>
                 <w:sz w:val="20"/>
               </w:rPr>
-              <w:t xml:space="default">1.873034e-05</w:t>
+              <w:t xml:space="default">&lt; 0.001</w:t>
             </w:r>
           </w:p>
         </w:tc>
@@ -458,7 +458,7 @@
                 <w:rFonts w:ascii="Calibri" w:hAnsi="Calibri"/>
                 <w:sz w:val="20"/>
               </w:rPr>
-              <w:t xml:space="default">1.081093e-03</w:t>
+              <w:t xml:space="default">0.001</w:t>
             </w:r>
           </w:p>
         </w:tc>
@@ -482,7 +482,7 @@
                 <w:rFonts w:ascii="Calibri" w:hAnsi="Calibri"/>
                 <w:sz w:val="20"/>
               </w:rPr>
-              <w:t xml:space="default">[0.217, 0.695]</w:t>
+              <w:t xml:space="default">[0.22, 0.70]</w:t>
             </w:r>
           </w:p>
         </w:tc>
@@ -583,7 +583,7 @@
                 <w:rFonts w:ascii="Calibri" w:hAnsi="Calibri"/>
                 <w:sz w:val="20"/>
               </w:rPr>
-              <w:t xml:space="default">6.363</w:t>
+              <w:t xml:space="default">6.36</w:t>
             </w:r>
           </w:p>
         </w:tc>
@@ -732,7 +732,7 @@
                 <w:rFonts w:ascii="Calibri" w:hAnsi="Calibri"/>
                 <w:sz w:val="20"/>
               </w:rPr>
-              <w:t xml:space="default">5.291</w:t>
+              <w:t xml:space="default">5.29</w:t>
             </w:r>
           </w:p>
         </w:tc>
@@ -905,7 +905,7 @@
                 <w:rFonts w:ascii="Calibri" w:hAnsi="Calibri"/>
                 <w:sz w:val="20"/>
               </w:rPr>
-              <w:t xml:space="default">1.536603e-03</w:t>
+              <w:t xml:space="default">0.002</w:t>
             </w:r>
           </w:p>
         </w:tc>
@@ -929,7 +929,7 @@
                 <w:rFonts w:ascii="Calibri" w:hAnsi="Calibri"/>
                 <w:sz w:val="20"/>
               </w:rPr>
-              <w:t xml:space="default">[0.066, 0.274]</w:t>
+              <w:t xml:space="default">[0.07, 0.27]</w:t>
             </w:r>
           </w:p>
         </w:tc>

</xml_diff>